<commit_message>
Updated Step to generate  HTML Report file
</commit_message>
<xml_diff>
--- a/nodejs_ui_framework/Step to generate  HTML Report.docx
+++ b/nodejs_ui_framework/Step to generate  HTML Report.docx
@@ -7,6 +7,7 @@
       <w:pPr>
         <w:rPr>
           <w:b/>
+          <w:sz w:val="24"/>
         </w:rPr>
       </w:pPr>
       <w:r>
@@ -14,55 +15,95 @@
           <w:b/>
           <w:sz w:val="24"/>
         </w:rPr>
-        <w:t>Please open this file only in Microsoft Word to see/refer screen print for more d</w:t>
-      </w:r>
-      <w:bookmarkStart w:id="0" w:name="_GoBack"/>
-      <w:bookmarkEnd w:id="0"/>
-      <w:r>
-        <w:rPr>
-          <w:b/>
-          <w:sz w:val="24"/>
-        </w:rPr>
-        <w:t>etails</w:t>
+        <w:t>Please open this file only in Microsoft Word to see/refer screen print for more details</w:t>
       </w:r>
     </w:p>
     <w:p>
       <w:pPr>
-        <w:rPr>
-          <w:b/>
-        </w:rPr>
-      </w:pPr>
-      <w:r>
-        <w:rPr>
-          <w:b/>
-        </w:rPr>
-        <w:t xml:space="preserve">Step to run </w:t>
-      </w:r>
-      <w:proofErr w:type="spellStart"/>
-      <w:r>
         <w:rPr>
           <w:rFonts w:ascii="Calibri" w:eastAsia="Times New Roman" w:hAnsi="Calibri"/>
           <w:b/>
           <w:color w:val="000000"/>
         </w:rPr>
-        <w:t>NodeJS</w:t>
-      </w:r>
-      <w:proofErr w:type="spellEnd"/>
+      </w:pPr>
+      <w:r>
+        <w:rPr>
+          <w:b/>
+        </w:rPr>
+        <w:t xml:space="preserve">Step to run </w:t>
+      </w:r>
+      <w:proofErr w:type="spellStart"/>
       <w:r>
         <w:rPr>
           <w:rFonts w:ascii="Calibri" w:eastAsia="Times New Roman" w:hAnsi="Calibri"/>
           <w:b/>
           <w:color w:val="000000"/>
         </w:rPr>
-        <w:t>-Cucumber framework for UI</w:t>
-      </w:r>
+        <w:t>NodeJS</w:t>
+      </w:r>
+      <w:proofErr w:type="spellEnd"/>
       <w:r>
         <w:rPr>
           <w:rFonts w:ascii="Calibri" w:eastAsia="Times New Roman" w:hAnsi="Calibri"/>
           <w:b/>
           <w:color w:val="000000"/>
         </w:rPr>
-        <w:t xml:space="preserve"> and HTML report.</w:t>
+        <w:t>-Cucumber framework for UI and HTML report.</w:t>
+      </w:r>
+    </w:p>
+    <w:p>
+      <w:pPr>
+        <w:rPr>
+          <w:rFonts w:ascii="Calibri" w:eastAsia="Times New Roman" w:hAnsi="Calibri"/>
+          <w:b/>
+          <w:color w:val="000000"/>
+          <w:u w:val="single"/>
+        </w:rPr>
+      </w:pPr>
+      <w:r>
+        <w:rPr>
+          <w:rFonts w:ascii="Calibri" w:eastAsia="Times New Roman" w:hAnsi="Calibri"/>
+          <w:color w:val="000000"/>
+          <w:u w:val="single"/>
+        </w:rPr>
+        <w:t>Start</w:t>
+      </w:r>
+      <w:r>
+        <w:rPr>
+          <w:rFonts w:ascii="Calibri" w:eastAsia="Times New Roman" w:hAnsi="Calibri"/>
+          <w:b/>
+          <w:color w:val="000000"/>
+          <w:u w:val="single"/>
+        </w:rPr>
+        <w:t xml:space="preserve"> </w:t>
+      </w:r>
+      <w:r>
+        <w:rPr>
+          <w:u w:val="single"/>
+        </w:rPr>
+        <w:t>selenium-standalone start</w:t>
+      </w:r>
+    </w:p>
+    <w:p>
+      <w:r>
+        <w:t>D:\nodejs_project\QEAssignSolutions\FromScratch&gt;D:/nodejs_project/QEAssignSolutions/FromScratch/node_modules/.bin/</w:t>
+      </w:r>
+      <w:r>
+        <w:t>selenium-standalone start</w:t>
+      </w:r>
+    </w:p>
+    <w:p>
+      <w:pPr>
+        <w:rPr>
+          <w:b/>
+          <w:u w:val="single"/>
+        </w:rPr>
+      </w:pPr>
+      <w:r>
+        <w:rPr>
+          <w:u w:val="single"/>
+        </w:rPr>
+        <w:t>Run Command to execute test cases</w:t>
       </w:r>
     </w:p>
     <w:p>
@@ -113,6 +154,19 @@
       </w:r>
     </w:p>
     <w:p>
+      <w:pPr>
+        <w:rPr>
+          <w:u w:val="single"/>
+        </w:rPr>
+      </w:pPr>
+      <w:r>
+        <w:rPr>
+          <w:u w:val="single"/>
+        </w:rPr>
+        <w:t>Run command to get HTML report</w:t>
+      </w:r>
+    </w:p>
+    <w:p>
       <w:r>
         <w:t>D:\nodejs_project\QEAssignSolutions\FromScratch&gt;allure generate D</w:t>
       </w:r>
@@ -220,18 +274,26 @@
         </w:drawing>
       </w:r>
     </w:p>
-    <w:p/>
-    <w:p/>
-    <w:p/>
-    <w:p/>
-    <w:p/>
-    <w:p/>
-    <w:p/>
-    <w:p/>
-    <w:p>
-      <w:r>
+    <w:p>
+      <w:r>
+        <w:lastRenderedPageBreak/>
         <w:t>Once “allure open” command run we get and display HTML report in browser.</w:t>
       </w:r>
+    </w:p>
+    <w:p>
+      <w:pPr>
+        <w:rPr>
+          <w:u w:val="single"/>
+        </w:rPr>
+      </w:pPr>
+      <w:r>
+        <w:rPr>
+          <w:u w:val="single"/>
+        </w:rPr>
+        <w:t xml:space="preserve">Display HTML report </w:t>
+      </w:r>
+      <w:bookmarkStart w:id="0" w:name="_GoBack"/>
+      <w:bookmarkEnd w:id="0"/>
     </w:p>
     <w:p>
       <w:r>

</xml_diff>